<commit_message>
Samuel's Problem Theorem || (18:11 (W . I . B[Waktu Indonesia bagian Barat]), 11/01/2026), Batam, Kepulauan Riau, Indonesia || #WARGABANTUWARGA #NUSANTARABERSATU #LAWANPEMERINTAHINDONESIAKORUPPENINDASRAKYATINDONESIADENGANPENGETAHUAN #JANGANMAUDIADUDOMBAOLEHINTEL #BHINNEKATUNGGALIKA #HIDUPMAHASISWA #HIDUPRAKYATINDONESIA #HIDUPWANGSANUSANTARA
Samuel's Problem Theorem || (18:11 (W . I . B[Waktu Indonesia bagian Barat]), 11/01/2026), Batam, Kepulauan Riau, Indonesia || #WARGABANTUWARGA #NUSANTARABERSATU #LAWANPEMERINTAHINDONESIAKORUPPENINDASRAKYATINDONESIADENGANPENGETAHUAN #JANGANMAUDIADUDOMBAOLEHINTEL #BHINNEKATUNGGALIKA #HIDUPMAHASISWA #HIDUPRAKYATINDONESIA #HIDUPWANGSANUSANTARA
</commit_message>
<xml_diff>
--- a/Samuel’s Problem Theorem.docx
+++ b/Samuel’s Problem Theorem.docx
@@ -49,7 +49,6 @@
           <w:lang w:val="id-ID"/>
         </w:rPr>
       </w:pPr>
-      <w:proofErr w:type="spellStart"/>
       <w:r>
         <w:rPr>
           <w:rFonts w:ascii="Times New Roman" w:eastAsiaTheme="minorEastAsia" w:hAnsi="Times New Roman" w:cs="Times New Roman"/>
@@ -57,17 +56,7 @@
           <w:szCs w:val="24"/>
           <w:lang w:val="id-ID"/>
         </w:rPr>
-        <w:t>by</w:t>
-      </w:r>
-      <w:proofErr w:type="spellEnd"/>
-      <w:r>
-        <w:rPr>
-          <w:rFonts w:ascii="Times New Roman" w:eastAsiaTheme="minorEastAsia" w:hAnsi="Times New Roman" w:cs="Times New Roman"/>
-          <w:sz w:val="24"/>
-          <w:szCs w:val="24"/>
-          <w:lang w:val="id-ID"/>
-        </w:rPr>
-        <w:t xml:space="preserve"> : Samuel Hasiholan </w:t>
+        <w:t xml:space="preserve">by : Samuel Hasiholan </w:t>
       </w:r>
       <w:r>
         <w:rPr>
@@ -85,27 +74,7 @@
           <w:szCs w:val="24"/>
           <w:lang w:val="id-ID"/>
         </w:rPr>
-        <w:t xml:space="preserve">Omega Purba, S. </w:t>
-      </w:r>
-      <w:proofErr w:type="spellStart"/>
-      <w:r>
-        <w:rPr>
-          <w:rFonts w:ascii="Times New Roman" w:eastAsiaTheme="minorEastAsia" w:hAnsi="Times New Roman" w:cs="Times New Roman"/>
-          <w:sz w:val="24"/>
-          <w:szCs w:val="24"/>
-          <w:lang w:val="id-ID"/>
-        </w:rPr>
-        <w:t>Tr</w:t>
-      </w:r>
-      <w:proofErr w:type="spellEnd"/>
-      <w:r>
-        <w:rPr>
-          <w:rFonts w:ascii="Times New Roman" w:eastAsiaTheme="minorEastAsia" w:hAnsi="Times New Roman" w:cs="Times New Roman"/>
-          <w:sz w:val="24"/>
-          <w:szCs w:val="24"/>
-          <w:lang w:val="id-ID"/>
-        </w:rPr>
-        <w:t>. T.</w:t>
+        <w:t>Omega Purba, S. Tr. T.</w:t>
       </w:r>
     </w:p>
     <w:p>
@@ -140,7 +109,6 @@
           <w:lang w:val="id-ID"/>
         </w:rPr>
       </w:pPr>
-      <w:proofErr w:type="spellStart"/>
       <w:r>
         <w:rPr>
           <w:rFonts w:ascii="Times New Roman" w:eastAsiaTheme="minorEastAsia" w:hAnsi="Times New Roman" w:cs="Times New Roman"/>
@@ -148,17 +116,7 @@
           <w:szCs w:val="24"/>
           <w:lang w:val="id-ID"/>
         </w:rPr>
-        <w:t>Prodi</w:t>
-      </w:r>
-      <w:proofErr w:type="spellEnd"/>
-      <w:r>
-        <w:rPr>
-          <w:rFonts w:ascii="Times New Roman" w:eastAsiaTheme="minorEastAsia" w:hAnsi="Times New Roman" w:cs="Times New Roman"/>
-          <w:sz w:val="24"/>
-          <w:szCs w:val="24"/>
-          <w:lang w:val="id-ID"/>
-        </w:rPr>
-        <w:t xml:space="preserve"> Teknik Robotika dan Kecerdasan buatan</w:t>
+        <w:t>Prodi Teknik Robotika dan Kecerdasan buatan</w:t>
       </w:r>
     </w:p>
     <w:p>
@@ -254,8 +212,8 @@
               </m:r>
             </m:sup>
             <m:e>
-              <m:sSup>
-                <m:sSupPr>
+              <m:f>
+                <m:fPr>
                   <m:ctrlPr>
                     <w:rPr>
                       <w:rFonts w:ascii="Cambria Math" w:hAnsi="Cambria Math" w:cs="Times New Roman"/>
@@ -264,28 +222,52 @@
                       <w:szCs w:val="24"/>
                     </w:rPr>
                   </m:ctrlPr>
-                </m:sSupPr>
-                <m:e>
+                </m:fPr>
+                <m:num>
                   <m:r>
                     <w:rPr>
                       <w:rFonts w:ascii="Cambria Math" w:hAnsi="Cambria Math" w:cs="Times New Roman"/>
                       <w:sz w:val="24"/>
                       <w:szCs w:val="24"/>
                     </w:rPr>
-                    <m:t>n</m:t>
+                    <m:t>1</m:t>
                   </m:r>
-                </m:e>
-                <m:sup>
-                  <m:r>
-                    <w:rPr>
-                      <w:rFonts w:ascii="Cambria Math" w:hAnsi="Cambria Math" w:cs="Times New Roman"/>
-                      <w:sz w:val="24"/>
-                      <w:szCs w:val="24"/>
-                    </w:rPr>
-                    <m:t>x</m:t>
-                  </m:r>
-                </m:sup>
-              </m:sSup>
+                </m:num>
+                <m:den>
+                  <m:sSup>
+                    <m:sSupPr>
+                      <m:ctrlPr>
+                        <w:rPr>
+                          <w:rFonts w:ascii="Cambria Math" w:hAnsi="Cambria Math" w:cs="Times New Roman"/>
+                          <w:i/>
+                          <w:sz w:val="24"/>
+                          <w:szCs w:val="24"/>
+                        </w:rPr>
+                      </m:ctrlPr>
+                    </m:sSupPr>
+                    <m:e>
+                      <m:r>
+                        <w:rPr>
+                          <w:rFonts w:ascii="Cambria Math" w:hAnsi="Cambria Math" w:cs="Times New Roman"/>
+                          <w:sz w:val="24"/>
+                          <w:szCs w:val="24"/>
+                        </w:rPr>
+                        <m:t>n</m:t>
+                      </m:r>
+                    </m:e>
+                    <m:sup>
+                      <m:r>
+                        <w:rPr>
+                          <w:rFonts w:ascii="Cambria Math" w:hAnsi="Cambria Math" w:cs="Times New Roman"/>
+                          <w:sz w:val="24"/>
+                          <w:szCs w:val="24"/>
+                        </w:rPr>
+                        <m:t>x</m:t>
+                      </m:r>
+                    </m:sup>
+                  </m:sSup>
+                </m:den>
+              </m:f>
             </m:e>
           </m:nary>
           <m:r>
@@ -428,25 +410,7 @@
           <w:sz w:val="24"/>
           <w:szCs w:val="24"/>
         </w:rPr>
-        <w:t>-Kata dan Se-</w:t>
-      </w:r>
-      <w:proofErr w:type="spellStart"/>
-      <w:r>
-        <w:rPr>
-          <w:rFonts w:ascii="Times New Roman" w:hAnsi="Times New Roman" w:cs="Times New Roman"/>
-          <w:sz w:val="24"/>
-          <w:szCs w:val="24"/>
-        </w:rPr>
-        <w:t>Perbuatan</w:t>
-      </w:r>
-      <w:proofErr w:type="spellEnd"/>
-      <w:r>
-        <w:rPr>
-          <w:rFonts w:ascii="Times New Roman" w:hAnsi="Times New Roman" w:cs="Times New Roman"/>
-          <w:sz w:val="24"/>
-          <w:szCs w:val="24"/>
-        </w:rPr>
-        <w:t xml:space="preserve"> </w:t>
+        <w:t xml:space="preserve">-Kata dan Se-Perbuatan </w:t>
       </w:r>
       <w:r>
         <w:rPr>
@@ -473,25 +437,7 @@
           <w:sz w:val="24"/>
           <w:szCs w:val="24"/>
         </w:rPr>
-        <w:t xml:space="preserve">Samuel </w:t>
-      </w:r>
-      <w:proofErr w:type="spellStart"/>
-      <w:r>
-        <w:rPr>
-          <w:rFonts w:ascii="Times New Roman" w:hAnsi="Times New Roman" w:cs="Times New Roman"/>
-          <w:sz w:val="24"/>
-          <w:szCs w:val="24"/>
-        </w:rPr>
-        <w:t>Hasiholan</w:t>
-      </w:r>
-      <w:proofErr w:type="spellEnd"/>
-      <w:r>
-        <w:rPr>
-          <w:rFonts w:ascii="Times New Roman" w:hAnsi="Times New Roman" w:cs="Times New Roman"/>
-          <w:sz w:val="24"/>
-          <w:szCs w:val="24"/>
-        </w:rPr>
-        <w:t xml:space="preserve"> Omega, S. Tr. T. (</w:t>
+        <w:t>Samuel Hasiholan Omega, S. Tr. T. (</w:t>
       </w:r>
       <w:proofErr w:type="gramStart"/>
       <w:r>

</xml_diff>

<commit_message>
Samuel’s Problem Theorem || (11:38 ( W . I . B[Waktu Indonesia bagian Barat]), 21/01/2026), Batam, Kepulauan Riau, Indonesia || #WARGABANTUWARGA #NOBELSNOINDONESIANYES #NUSANTARIANBERSATU #ACAB #LAWANPEMERINTAHANINDONESIAKORUPPENINDASRAKYATDENGANPENGETAHUAN #WANGSANUSANTARABERTOLENRANSI #RUPIAHFIRST #HIDUPMAHASISWA #HIDUPRAKYATINDONESIA
Samuel’s Problem Theorem || (11:38 ( W . I . B[Waktu Indonesia bagian Barat]), 21/01/2026), Batam, Kepulauan Riau, Indonesia || #WARGABANTUWARGA #NOBELSNOINDONESIANYES #NUSANTARIANBERSATU #ACAB #LAWANPEMERINTAHANINDONESIAKORUPPENINDASRAKYATDENGANPENGETAHUAN #WANGSANUSANTARABERTOLENRANSI #RUPIAHFIRST #HIDUPMAHASISWA #HIDUPRAKYATINDONESIA
</commit_message>
<xml_diff>
--- a/Samuel’s Problem Theorem.docx
+++ b/Samuel’s Problem Theorem.docx
@@ -49,6 +49,7 @@
           <w:lang w:val="id-ID"/>
         </w:rPr>
       </w:pPr>
+      <w:proofErr w:type="spellStart"/>
       <w:r>
         <w:rPr>
           <w:rFonts w:ascii="Times New Roman" w:eastAsiaTheme="minorEastAsia" w:hAnsi="Times New Roman" w:cs="Times New Roman"/>
@@ -56,8 +57,9 @@
           <w:szCs w:val="24"/>
           <w:lang w:val="id-ID"/>
         </w:rPr>
-        <w:t xml:space="preserve">by : Samuel Hasiholan </w:t>
-      </w:r>
+        <w:t>by</w:t>
+      </w:r>
+      <w:proofErr w:type="spellEnd"/>
       <w:r>
         <w:rPr>
           <w:rFonts w:ascii="Times New Roman" w:eastAsiaTheme="minorEastAsia" w:hAnsi="Times New Roman" w:cs="Times New Roman"/>
@@ -65,8 +67,9 @@
           <w:szCs w:val="24"/>
           <w:lang w:val="id-ID"/>
         </w:rPr>
-        <w:t>/</w:t>
-      </w:r>
+        <w:t xml:space="preserve"> : Samuel Hasiholan Omega Purba, S. </w:t>
+      </w:r>
+      <w:proofErr w:type="spellStart"/>
       <w:r>
         <w:rPr>
           <w:rFonts w:ascii="Times New Roman" w:eastAsiaTheme="minorEastAsia" w:hAnsi="Times New Roman" w:cs="Times New Roman"/>
@@ -74,7 +77,17 @@
           <w:szCs w:val="24"/>
           <w:lang w:val="id-ID"/>
         </w:rPr>
-        <w:t>Omega Purba, S. Tr. T.</w:t>
+        <w:t>Tr</w:t>
+      </w:r>
+      <w:proofErr w:type="spellEnd"/>
+      <w:r>
+        <w:rPr>
+          <w:rFonts w:ascii="Times New Roman" w:eastAsiaTheme="minorEastAsia" w:hAnsi="Times New Roman" w:cs="Times New Roman"/>
+          <w:sz w:val="24"/>
+          <w:szCs w:val="24"/>
+          <w:lang w:val="id-ID"/>
+        </w:rPr>
+        <w:t>. T.</w:t>
       </w:r>
     </w:p>
     <w:p>
@@ -109,6 +122,7 @@
           <w:lang w:val="id-ID"/>
         </w:rPr>
       </w:pPr>
+      <w:proofErr w:type="spellStart"/>
       <w:r>
         <w:rPr>
           <w:rFonts w:ascii="Times New Roman" w:eastAsiaTheme="minorEastAsia" w:hAnsi="Times New Roman" w:cs="Times New Roman"/>
@@ -116,7 +130,17 @@
           <w:szCs w:val="24"/>
           <w:lang w:val="id-ID"/>
         </w:rPr>
-        <w:t>Prodi Teknik Robotika dan Kecerdasan buatan</w:t>
+        <w:t>Prodi</w:t>
+      </w:r>
+      <w:proofErr w:type="spellEnd"/>
+      <w:r>
+        <w:rPr>
+          <w:rFonts w:ascii="Times New Roman" w:eastAsiaTheme="minorEastAsia" w:hAnsi="Times New Roman" w:cs="Times New Roman"/>
+          <w:sz w:val="24"/>
+          <w:szCs w:val="24"/>
+          <w:lang w:val="id-ID"/>
+        </w:rPr>
+        <w:t xml:space="preserve"> Teknik Robotika dan Kecerdasan buatan</w:t>
       </w:r>
     </w:p>
     <w:p>
@@ -278,46 +302,6 @@
             </w:rPr>
             <m:t xml:space="preserve"> = </m:t>
           </m:r>
-          <m:sSup>
-            <m:sSupPr>
-              <m:ctrlPr>
-                <w:rPr>
-                  <w:rFonts w:ascii="Cambria Math" w:hAnsi="Cambria Math" w:cs="Times New Roman"/>
-                  <w:i/>
-                  <w:sz w:val="24"/>
-                  <w:szCs w:val="24"/>
-                </w:rPr>
-              </m:ctrlPr>
-            </m:sSupPr>
-            <m:e>
-              <m:r>
-                <w:rPr>
-                  <w:rFonts w:ascii="Cambria Math" w:hAnsi="Cambria Math" w:cs="Times New Roman"/>
-                  <w:sz w:val="24"/>
-                  <w:szCs w:val="24"/>
-                </w:rPr>
-                <m:t>π</m:t>
-              </m:r>
-            </m:e>
-            <m:sup>
-              <m:r>
-                <w:rPr>
-                  <w:rFonts w:ascii="Cambria Math" w:hAnsi="Cambria Math" w:cs="Times New Roman"/>
-                  <w:sz w:val="24"/>
-                  <w:szCs w:val="24"/>
-                </w:rPr>
-                <m:t>x</m:t>
-              </m:r>
-            </m:sup>
-          </m:sSup>
-          <m:r>
-            <w:rPr>
-              <w:rFonts w:ascii="Cambria Math" w:eastAsiaTheme="minorEastAsia" w:hAnsi="Cambria Math" w:cs="Times New Roman"/>
-              <w:sz w:val="24"/>
-              <w:szCs w:val="24"/>
-            </w:rPr>
-            <m:t xml:space="preserve"> × </m:t>
-          </m:r>
           <m:d>
             <m:dPr>
               <m:ctrlPr>
@@ -330,14 +314,178 @@
               </m:ctrlPr>
             </m:dPr>
             <m:e>
-              <m:r>
-                <w:rPr>
-                  <w:rFonts w:ascii="Cambria Math" w:hAnsi="Cambria Math" w:cs="Times New Roman"/>
-                  <w:sz w:val="24"/>
-                  <w:szCs w:val="24"/>
-                </w:rPr>
-                <m:t>4 - π</m:t>
-              </m:r>
+              <m:sSup>
+                <m:sSupPr>
+                  <m:ctrlPr>
+                    <w:rPr>
+                      <w:rFonts w:ascii="Cambria Math" w:hAnsi="Cambria Math" w:cs="Times New Roman"/>
+                      <w:i/>
+                      <w:sz w:val="24"/>
+                      <w:szCs w:val="24"/>
+                    </w:rPr>
+                  </m:ctrlPr>
+                </m:sSupPr>
+                <m:e>
+                  <m:d>
+                    <m:dPr>
+                      <m:begChr m:val="{"/>
+                      <m:endChr m:val="}"/>
+                      <m:ctrlPr>
+                        <w:rPr>
+                          <w:rFonts w:ascii="Cambria Math" w:hAnsi="Cambria Math" w:cs="Times New Roman"/>
+                          <w:i/>
+                          <w:sz w:val="24"/>
+                          <w:szCs w:val="24"/>
+                        </w:rPr>
+                      </m:ctrlPr>
+                    </m:dPr>
+                    <m:e>
+                      <m:r>
+                        <w:rPr>
+                          <w:rFonts w:ascii="Cambria Math" w:hAnsi="Cambria Math" w:cs="Times New Roman"/>
+                          <w:sz w:val="24"/>
+                          <w:szCs w:val="24"/>
+                        </w:rPr>
+                        <m:t>2</m:t>
+                      </m:r>
+                      <m:r>
+                        <w:rPr>
+                          <w:rFonts w:ascii="Cambria Math" w:hAnsi="Cambria Math" w:cs="Times New Roman"/>
+                          <w:sz w:val="24"/>
+                          <w:szCs w:val="24"/>
+                        </w:rPr>
+                        <m:t>π</m:t>
+                      </m:r>
+                      <m:r>
+                        <w:rPr>
+                          <w:rFonts w:ascii="Cambria Math" w:hAnsi="Cambria Math" w:cs="Times New Roman"/>
+                          <w:sz w:val="24"/>
+                          <w:szCs w:val="24"/>
+                        </w:rPr>
+                        <m:t xml:space="preserve"> - </m:t>
+                      </m:r>
+                      <m:sSup>
+                        <m:sSupPr>
+                          <m:ctrlPr>
+                            <w:rPr>
+                              <w:rFonts w:ascii="Cambria Math" w:hAnsi="Cambria Math" w:cs="Times New Roman"/>
+                              <w:i/>
+                              <w:sz w:val="24"/>
+                              <w:szCs w:val="24"/>
+                            </w:rPr>
+                          </m:ctrlPr>
+                        </m:sSupPr>
+                        <m:e>
+                          <m:r>
+                            <w:rPr>
+                              <w:rFonts w:ascii="Cambria Math" w:hAnsi="Cambria Math" w:cs="Times New Roman"/>
+                              <w:sz w:val="24"/>
+                              <w:szCs w:val="24"/>
+                            </w:rPr>
+                            <m:t>π</m:t>
+                          </m:r>
+                        </m:e>
+                        <m:sup>
+                          <m:d>
+                            <m:dPr>
+                              <m:ctrlPr>
+                                <w:rPr>
+                                  <w:rFonts w:ascii="Cambria Math" w:hAnsi="Cambria Math" w:cs="Times New Roman"/>
+                                  <w:i/>
+                                  <w:sz w:val="24"/>
+                                  <w:szCs w:val="24"/>
+                                </w:rPr>
+                              </m:ctrlPr>
+                            </m:dPr>
+                            <m:e>
+                              <m:r>
+                                <w:rPr>
+                                  <w:rFonts w:ascii="Cambria Math" w:hAnsi="Cambria Math" w:cs="Times New Roman"/>
+                                  <w:sz w:val="24"/>
+                                  <w:szCs w:val="24"/>
+                                </w:rPr>
+                                <m:t xml:space="preserve">3 × </m:t>
+                              </m:r>
+                              <m:d>
+                                <m:dPr>
+                                  <m:begChr m:val="{"/>
+                                  <m:endChr m:val="}"/>
+                                  <m:ctrlPr>
+                                    <w:rPr>
+                                      <w:rFonts w:ascii="Cambria Math" w:hAnsi="Cambria Math" w:cs="Times New Roman"/>
+                                      <w:i/>
+                                      <w:sz w:val="24"/>
+                                      <w:szCs w:val="24"/>
+                                    </w:rPr>
+                                  </m:ctrlPr>
+                                </m:dPr>
+                                <m:e>
+                                  <m:sSup>
+                                    <m:sSupPr>
+                                      <m:ctrlPr>
+                                        <w:rPr>
+                                          <w:rFonts w:ascii="Cambria Math" w:hAnsi="Cambria Math" w:cs="Times New Roman"/>
+                                          <w:i/>
+                                          <w:sz w:val="24"/>
+                                          <w:szCs w:val="24"/>
+                                        </w:rPr>
+                                      </m:ctrlPr>
+                                    </m:sSupPr>
+                                    <m:e>
+                                      <m:r>
+                                        <w:rPr>
+                                          <w:rFonts w:ascii="Cambria Math" w:hAnsi="Cambria Math" w:cs="Times New Roman"/>
+                                          <w:sz w:val="24"/>
+                                          <w:szCs w:val="24"/>
+                                        </w:rPr>
+                                        <m:t>x</m:t>
+                                      </m:r>
+                                    </m:e>
+                                    <m:sup>
+                                      <m:d>
+                                        <m:dPr>
+                                          <m:ctrlPr>
+                                            <w:rPr>
+                                              <w:rFonts w:ascii="Cambria Math" w:hAnsi="Cambria Math" w:cs="Times New Roman"/>
+                                              <w:i/>
+                                              <w:sz w:val="24"/>
+                                              <w:szCs w:val="24"/>
+                                            </w:rPr>
+                                          </m:ctrlPr>
+                                        </m:dPr>
+                                        <m:e>
+                                          <m:r>
+                                            <w:rPr>
+                                              <w:rFonts w:ascii="Cambria Math" w:hAnsi="Cambria Math" w:cs="Times New Roman"/>
+                                              <w:sz w:val="24"/>
+                                              <w:szCs w:val="24"/>
+                                            </w:rPr>
+                                            <m:t>-1</m:t>
+                                          </m:r>
+                                        </m:e>
+                                      </m:d>
+                                    </m:sup>
+                                  </m:sSup>
+                                </m:e>
+                              </m:d>
+                            </m:e>
+                          </m:d>
+                        </m:sup>
+                      </m:sSup>
+                    </m:e>
+                  </m:d>
+                </m:e>
+                <m:sup>
+                  <m:r>
+                    <w:rPr>
+                      <w:rFonts w:ascii="Cambria Math" w:hAnsi="Cambria Math" w:cs="Times New Roman"/>
+                      <w:sz w:val="24"/>
+                      <w:szCs w:val="24"/>
+                    </w:rPr>
+                    <m:t>x</m:t>
+                  </m:r>
+                </m:sup>
+              </m:sSup>
             </m:e>
           </m:d>
         </m:oMath>
@@ -410,7 +558,25 @@
           <w:sz w:val="24"/>
           <w:szCs w:val="24"/>
         </w:rPr>
-        <w:t xml:space="preserve">-Kata dan Se-Perbuatan </w:t>
+        <w:t>-Kata dan Se-</w:t>
+      </w:r>
+      <w:proofErr w:type="spellStart"/>
+      <w:r>
+        <w:rPr>
+          <w:rFonts w:ascii="Times New Roman" w:hAnsi="Times New Roman" w:cs="Times New Roman"/>
+          <w:sz w:val="24"/>
+          <w:szCs w:val="24"/>
+        </w:rPr>
+        <w:t>Perbuatan</w:t>
+      </w:r>
+      <w:proofErr w:type="spellEnd"/>
+      <w:r>
+        <w:rPr>
+          <w:rFonts w:ascii="Times New Roman" w:hAnsi="Times New Roman" w:cs="Times New Roman"/>
+          <w:sz w:val="24"/>
+          <w:szCs w:val="24"/>
+        </w:rPr>
+        <w:t xml:space="preserve"> </w:t>
       </w:r>
       <w:r>
         <w:rPr>
@@ -437,7 +603,25 @@
           <w:sz w:val="24"/>
           <w:szCs w:val="24"/>
         </w:rPr>
-        <w:t>Samuel Hasiholan Omega, S. Tr. T. (</w:t>
+        <w:t xml:space="preserve">Samuel </w:t>
+      </w:r>
+      <w:proofErr w:type="spellStart"/>
+      <w:r>
+        <w:rPr>
+          <w:rFonts w:ascii="Times New Roman" w:hAnsi="Times New Roman" w:cs="Times New Roman"/>
+          <w:sz w:val="24"/>
+          <w:szCs w:val="24"/>
+        </w:rPr>
+        <w:t>Hasiholan</w:t>
+      </w:r>
+      <w:proofErr w:type="spellEnd"/>
+      <w:r>
+        <w:rPr>
+          <w:rFonts w:ascii="Times New Roman" w:hAnsi="Times New Roman" w:cs="Times New Roman"/>
+          <w:sz w:val="24"/>
+          <w:szCs w:val="24"/>
+        </w:rPr>
+        <w:t xml:space="preserve"> Omega, S. Tr. T. (</w:t>
       </w:r>
       <w:proofErr w:type="gramStart"/>
       <w:r>
@@ -468,8 +652,230 @@
           <w:szCs w:val="24"/>
         </w:rPr>
       </w:pPr>
+      <w:proofErr w:type="gramStart"/>
+      <w:r>
+        <w:rPr>
+          <w:rFonts w:ascii="Times New Roman" w:hAnsi="Times New Roman" w:cs="Times New Roman"/>
+          <w:sz w:val="24"/>
+          <w:szCs w:val="24"/>
+        </w:rPr>
+        <w:t xml:space="preserve">“ </w:t>
+      </w:r>
+      <w:proofErr w:type="spellStart"/>
+      <w:r>
+        <w:rPr>
+          <w:rFonts w:ascii="Times New Roman" w:hAnsi="Times New Roman" w:cs="Times New Roman"/>
+          <w:sz w:val="24"/>
+          <w:szCs w:val="24"/>
+        </w:rPr>
+        <w:t>Sebaik</w:t>
+      </w:r>
+      <w:proofErr w:type="gramEnd"/>
+      <w:r>
+        <w:rPr>
+          <w:rFonts w:ascii="Times New Roman" w:hAnsi="Times New Roman" w:cs="Times New Roman"/>
+          <w:sz w:val="24"/>
+          <w:szCs w:val="24"/>
+        </w:rPr>
+        <w:t>-baik</w:t>
+      </w:r>
+      <w:proofErr w:type="spellEnd"/>
+      <w:r>
+        <w:rPr>
+          <w:rFonts w:ascii="Times New Roman" w:hAnsi="Times New Roman" w:cs="Times New Roman"/>
+          <w:sz w:val="24"/>
+          <w:szCs w:val="24"/>
+        </w:rPr>
+        <w:t xml:space="preserve"> </w:t>
+      </w:r>
+      <w:proofErr w:type="spellStart"/>
+      <w:r>
+        <w:rPr>
+          <w:rFonts w:ascii="Times New Roman" w:hAnsi="Times New Roman" w:cs="Times New Roman"/>
+          <w:sz w:val="24"/>
+          <w:szCs w:val="24"/>
+        </w:rPr>
+        <w:t>nya</w:t>
+      </w:r>
+      <w:proofErr w:type="spellEnd"/>
+      <w:r>
+        <w:rPr>
+          <w:rFonts w:ascii="Times New Roman" w:hAnsi="Times New Roman" w:cs="Times New Roman"/>
+          <w:sz w:val="24"/>
+          <w:szCs w:val="24"/>
+        </w:rPr>
+        <w:t xml:space="preserve"> </w:t>
+      </w:r>
+      <w:proofErr w:type="spellStart"/>
+      <w:r>
+        <w:rPr>
+          <w:rFonts w:ascii="Times New Roman" w:hAnsi="Times New Roman" w:cs="Times New Roman"/>
+          <w:sz w:val="24"/>
+          <w:szCs w:val="24"/>
+        </w:rPr>
+        <w:t>Manusia</w:t>
+      </w:r>
+      <w:proofErr w:type="spellEnd"/>
+      <w:r>
+        <w:rPr>
+          <w:rFonts w:ascii="Times New Roman" w:hAnsi="Times New Roman" w:cs="Times New Roman"/>
+          <w:sz w:val="24"/>
+          <w:szCs w:val="24"/>
+        </w:rPr>
+        <w:t xml:space="preserve"> </w:t>
+      </w:r>
+      <w:proofErr w:type="spellStart"/>
+      <w:r>
+        <w:rPr>
+          <w:rFonts w:ascii="Times New Roman" w:hAnsi="Times New Roman" w:cs="Times New Roman"/>
+          <w:sz w:val="24"/>
+          <w:szCs w:val="24"/>
+        </w:rPr>
+        <w:t>adalah</w:t>
+      </w:r>
+      <w:proofErr w:type="spellEnd"/>
+      <w:r>
+        <w:rPr>
+          <w:rFonts w:ascii="Times New Roman" w:hAnsi="Times New Roman" w:cs="Times New Roman"/>
+          <w:sz w:val="24"/>
+          <w:szCs w:val="24"/>
+        </w:rPr>
+        <w:t xml:space="preserve"> </w:t>
+      </w:r>
+      <w:proofErr w:type="spellStart"/>
+      <w:r>
+        <w:rPr>
+          <w:rFonts w:ascii="Times New Roman" w:hAnsi="Times New Roman" w:cs="Times New Roman"/>
+          <w:sz w:val="24"/>
+          <w:szCs w:val="24"/>
+        </w:rPr>
+        <w:t>Manusia</w:t>
+      </w:r>
+      <w:proofErr w:type="spellEnd"/>
+      <w:r>
+        <w:rPr>
+          <w:rFonts w:ascii="Times New Roman" w:hAnsi="Times New Roman" w:cs="Times New Roman"/>
+          <w:sz w:val="24"/>
+          <w:szCs w:val="24"/>
+        </w:rPr>
+        <w:t xml:space="preserve"> yang </w:t>
+      </w:r>
+      <w:proofErr w:type="spellStart"/>
+      <w:r>
+        <w:rPr>
+          <w:rFonts w:ascii="Times New Roman" w:hAnsi="Times New Roman" w:cs="Times New Roman"/>
+          <w:sz w:val="24"/>
+          <w:szCs w:val="24"/>
+        </w:rPr>
+        <w:t>Berguna</w:t>
+      </w:r>
+      <w:proofErr w:type="spellEnd"/>
+      <w:r>
+        <w:rPr>
+          <w:rFonts w:ascii="Times New Roman" w:hAnsi="Times New Roman" w:cs="Times New Roman"/>
+          <w:sz w:val="24"/>
+          <w:szCs w:val="24"/>
+        </w:rPr>
+        <w:t xml:space="preserve"> dan </w:t>
+      </w:r>
+      <w:proofErr w:type="spellStart"/>
+      <w:r>
+        <w:rPr>
+          <w:rFonts w:ascii="Times New Roman" w:hAnsi="Times New Roman" w:cs="Times New Roman"/>
+          <w:sz w:val="24"/>
+          <w:szCs w:val="24"/>
+        </w:rPr>
+        <w:t>Bermanfaat</w:t>
+      </w:r>
+      <w:proofErr w:type="spellEnd"/>
+      <w:r>
+        <w:rPr>
+          <w:rFonts w:ascii="Times New Roman" w:hAnsi="Times New Roman" w:cs="Times New Roman"/>
+          <w:sz w:val="24"/>
+          <w:szCs w:val="24"/>
+        </w:rPr>
+        <w:t xml:space="preserve">, orang </w:t>
+      </w:r>
+      <w:proofErr w:type="spellStart"/>
+      <w:r>
+        <w:rPr>
+          <w:rFonts w:ascii="Times New Roman" w:hAnsi="Times New Roman" w:cs="Times New Roman"/>
+          <w:sz w:val="24"/>
+          <w:szCs w:val="24"/>
+        </w:rPr>
+        <w:t>tidak</w:t>
+      </w:r>
+      <w:proofErr w:type="spellEnd"/>
+      <w:r>
+        <w:rPr>
+          <w:rFonts w:ascii="Times New Roman" w:hAnsi="Times New Roman" w:cs="Times New Roman"/>
+          <w:sz w:val="24"/>
+          <w:szCs w:val="24"/>
+        </w:rPr>
+        <w:t xml:space="preserve"> </w:t>
+      </w:r>
+      <w:proofErr w:type="spellStart"/>
+      <w:r>
+        <w:rPr>
+          <w:rFonts w:ascii="Times New Roman" w:hAnsi="Times New Roman" w:cs="Times New Roman"/>
+          <w:sz w:val="24"/>
+          <w:szCs w:val="24"/>
+        </w:rPr>
+        <w:t>akan</w:t>
+      </w:r>
+      <w:proofErr w:type="spellEnd"/>
+      <w:r>
+        <w:rPr>
+          <w:rFonts w:ascii="Times New Roman" w:hAnsi="Times New Roman" w:cs="Times New Roman"/>
+          <w:sz w:val="24"/>
+          <w:szCs w:val="24"/>
+        </w:rPr>
+        <w:t xml:space="preserve"> </w:t>
+      </w:r>
+      <w:proofErr w:type="spellStart"/>
+      <w:r>
+        <w:rPr>
+          <w:rFonts w:ascii="Times New Roman" w:hAnsi="Times New Roman" w:cs="Times New Roman"/>
+          <w:sz w:val="24"/>
+          <w:szCs w:val="24"/>
+        </w:rPr>
+        <w:t>bertanya</w:t>
+      </w:r>
+      <w:proofErr w:type="spellEnd"/>
+      <w:r>
+        <w:rPr>
+          <w:rFonts w:ascii="Times New Roman" w:hAnsi="Times New Roman" w:cs="Times New Roman"/>
+          <w:sz w:val="24"/>
+          <w:szCs w:val="24"/>
+        </w:rPr>
+        <w:t xml:space="preserve"> Agama mu </w:t>
+      </w:r>
+      <w:proofErr w:type="spellStart"/>
+      <w:r>
+        <w:rPr>
+          <w:rFonts w:ascii="Times New Roman" w:hAnsi="Times New Roman" w:cs="Times New Roman"/>
+          <w:sz w:val="24"/>
+          <w:szCs w:val="24"/>
+        </w:rPr>
+        <w:t>apa</w:t>
+      </w:r>
+      <w:proofErr w:type="spellEnd"/>
+      <w:r>
+        <w:rPr>
+          <w:rFonts w:ascii="Times New Roman" w:hAnsi="Times New Roman" w:cs="Times New Roman"/>
+          <w:sz w:val="24"/>
+          <w:szCs w:val="24"/>
+        </w:rPr>
+        <w:t>. ”</w:t>
+      </w:r>
     </w:p>
     <w:sectPr>
+      <w:headerReference w:type="even" r:id="rId6"/>
+      <w:headerReference w:type="default" r:id="rId7"/>
+      <w:footerReference w:type="even" r:id="rId8"/>
+      <w:footerReference w:type="default" r:id="rId9"/>
+      <w:headerReference w:type="first" r:id="rId10"/>
+      <w:footerReference w:type="first" r:id="rId11"/>
       <w:pgSz w:w="11906" w:h="16838" w:code="9"/>
       <w:pgMar w:top="1701" w:right="2268" w:bottom="2268" w:left="1701" w:header="708" w:footer="708" w:gutter="0"/>
       <w:cols w:space="708"/>
@@ -477,6 +883,159 @@
     </w:sectPr>
   </w:body>
 </w:document>
+</file>
+
+<file path=word/endnotes.xml><?xml version="1.0" encoding="utf-8"?>
+<w:endnotes xmlns:wpc="http://schemas.microsoft.com/office/word/2010/wordprocessingCanvas" xmlns:cx="http://schemas.microsoft.com/office/drawing/2014/chartex" xmlns:cx1="http://schemas.microsoft.com/office/drawing/2015/9/8/chartex" xmlns:cx2="http://schemas.microsoft.com/office/drawing/2015/10/21/chartex" xmlns:cx3="http://schemas.microsoft.com/office/drawing/2016/5/9/chartex" xmlns:cx4="http://schemas.microsoft.com/office/drawing/2016/5/10/chartex" xmlns:cx5="http://schemas.microsoft.com/office/drawing/2016/5/11/chartex" xmlns:cx6="http://schemas.microsoft.com/office/drawing/2016/5/12/chartex" xmlns:cx7="http://schemas.microsoft.com/office/drawing/2016/5/13/chartex" xmlns:cx8="http://schemas.microsoft.com/office/drawing/2016/5/14/chartex" xmlns:mc="http://schemas.openxmlformats.org/markup-compatibility/2006" xmlns:aink="http://schemas.microsoft.com/office/drawing/2016/ink" xmlns:am3d="http://schemas.microsoft.com/office/drawing/2017/model3d" xmlns:o="urn:schemas-microsoft-com:office:office" xmlns:oel="http://schemas.microsoft.com/office/2019/extlst" xmlns:r="http://schemas.openxmlformats.org/officeDocument/2006/relationships" xmlns:m="http://schemas.openxmlformats.org/officeDocument/2006/math" xmlns:v="urn:schemas-microsoft-com:vml" xmlns:wp14="http://schemas.microsoft.com/office/word/2010/wordprocessingDrawing" xmlns:wp="http://schemas.openxmlformats.org/drawingml/2006/wordprocessingDrawing" xmlns:w10="urn:schemas-microsoft-com:office:word" xmlns:w="http://schemas.openxmlformats.org/wordprocessingml/2006/main" xmlns:w14="http://schemas.microsoft.com/office/word/2010/wordml" xmlns:w15="http://schemas.microsoft.com/office/word/2012/wordml" xmlns:w16cex="http://schemas.microsoft.com/office/word/2018/wordml/cex" xmlns:w16cid="http://schemas.microsoft.com/office/word/2016/wordml/cid" xmlns:w16="http://schemas.microsoft.com/office/word/2018/wordml" xmlns:w16sdtdh="http://schemas.microsoft.com/office/word/2020/wordml/sdtdatahash" xmlns:w16se="http://schemas.microsoft.com/office/word/2015/wordml/symex" xmlns:wpg="http://schemas.microsoft.com/office/word/2010/wordprocessingGroup" xmlns:wpi="http://schemas.microsoft.com/office/word/2010/wordprocessingInk" xmlns:wne="http://schemas.microsoft.com/office/word/2006/wordml" xmlns:wps="http://schemas.microsoft.com/office/word/2010/wordprocessingShape" mc:Ignorable="w14 w15 w16se w16cid w16 w16cex w16sdtdh wp14">
+  <w:endnote w:type="separator" w:id="-1">
+    <w:p>
+      <w:pPr>
+        <w:spacing w:after="0" w:line="240" w:lineRule="auto"/>
+      </w:pPr>
+      <w:r>
+        <w:separator/>
+      </w:r>
+    </w:p>
+  </w:endnote>
+  <w:endnote w:type="continuationSeparator" w:id="0">
+    <w:p>
+      <w:pPr>
+        <w:spacing w:after="0" w:line="240" w:lineRule="auto"/>
+      </w:pPr>
+      <w:r>
+        <w:continuationSeparator/>
+      </w:r>
+    </w:p>
+  </w:endnote>
+</w:endnotes>
+</file>
+
+<file path=word/footer1.xml><?xml version="1.0" encoding="utf-8"?>
+<w:ftr xmlns:wpc="http://schemas.microsoft.com/office/word/2010/wordprocessingCanvas" xmlns:cx="http://schemas.microsoft.com/office/drawing/2014/chartex" xmlns:cx1="http://schemas.microsoft.com/office/drawing/2015/9/8/chartex" xmlns:cx2="http://schemas.microsoft.com/office/drawing/2015/10/21/chartex" xmlns:cx3="http://schemas.microsoft.com/office/drawing/2016/5/9/chartex" xmlns:cx4="http://schemas.microsoft.com/office/drawing/2016/5/10/chartex" xmlns:cx5="http://schemas.microsoft.com/office/drawing/2016/5/11/chartex" xmlns:cx6="http://schemas.microsoft.com/office/drawing/2016/5/12/chartex" xmlns:cx7="http://schemas.microsoft.com/office/drawing/2016/5/13/chartex" xmlns:cx8="http://schemas.microsoft.com/office/drawing/2016/5/14/chartex" xmlns:mc="http://schemas.openxmlformats.org/markup-compatibility/2006" xmlns:aink="http://schemas.microsoft.com/office/drawing/2016/ink" xmlns:am3d="http://schemas.microsoft.com/office/drawing/2017/model3d" xmlns:o="urn:schemas-microsoft-com:office:office" xmlns:oel="http://schemas.microsoft.com/office/2019/extlst" xmlns:r="http://schemas.openxmlformats.org/officeDocument/2006/relationships" xmlns:m="http://schemas.openxmlformats.org/officeDocument/2006/math" xmlns:v="urn:schemas-microsoft-com:vml" xmlns:wp14="http://schemas.microsoft.com/office/word/2010/wordprocessingDrawing" xmlns:wp="http://schemas.openxmlformats.org/drawingml/2006/wordprocessingDrawing" xmlns:w10="urn:schemas-microsoft-com:office:word" xmlns:w="http://schemas.openxmlformats.org/wordprocessingml/2006/main" xmlns:w14="http://schemas.microsoft.com/office/word/2010/wordml" xmlns:w15="http://schemas.microsoft.com/office/word/2012/wordml" xmlns:w16cex="http://schemas.microsoft.com/office/word/2018/wordml/cex" xmlns:w16cid="http://schemas.microsoft.com/office/word/2016/wordml/cid" xmlns:w16="http://schemas.microsoft.com/office/word/2018/wordml" xmlns:w16sdtdh="http://schemas.microsoft.com/office/word/2020/wordml/sdtdatahash" xmlns:w16se="http://schemas.microsoft.com/office/word/2015/wordml/symex" xmlns:wpg="http://schemas.microsoft.com/office/word/2010/wordprocessingGroup" xmlns:wpi="http://schemas.microsoft.com/office/word/2010/wordprocessingInk" xmlns:wne="http://schemas.microsoft.com/office/word/2006/wordml" xmlns:wps="http://schemas.microsoft.com/office/word/2010/wordprocessingShape" mc:Ignorable="w14 w15 w16se w16cid w16 w16cex w16sdtdh wp14">
+  <w:p>
+    <w:pPr>
+      <w:pStyle w:val="Footer"/>
+    </w:pPr>
+  </w:p>
+</w:ftr>
+</file>
+
+<file path=word/footer2.xml><?xml version="1.0" encoding="utf-8"?>
+<w:ftr xmlns:wpc="http://schemas.microsoft.com/office/word/2010/wordprocessingCanvas" xmlns:cx="http://schemas.microsoft.com/office/drawing/2014/chartex" xmlns:cx1="http://schemas.microsoft.com/office/drawing/2015/9/8/chartex" xmlns:cx2="http://schemas.microsoft.com/office/drawing/2015/10/21/chartex" xmlns:cx3="http://schemas.microsoft.com/office/drawing/2016/5/9/chartex" xmlns:cx4="http://schemas.microsoft.com/office/drawing/2016/5/10/chartex" xmlns:cx5="http://schemas.microsoft.com/office/drawing/2016/5/11/chartex" xmlns:cx6="http://schemas.microsoft.com/office/drawing/2016/5/12/chartex" xmlns:cx7="http://schemas.microsoft.com/office/drawing/2016/5/13/chartex" xmlns:cx8="http://schemas.microsoft.com/office/drawing/2016/5/14/chartex" xmlns:mc="http://schemas.openxmlformats.org/markup-compatibility/2006" xmlns:aink="http://schemas.microsoft.com/office/drawing/2016/ink" xmlns:am3d="http://schemas.microsoft.com/office/drawing/2017/model3d" xmlns:o="urn:schemas-microsoft-com:office:office" xmlns:oel="http://schemas.microsoft.com/office/2019/extlst" xmlns:r="http://schemas.openxmlformats.org/officeDocument/2006/relationships" xmlns:m="http://schemas.openxmlformats.org/officeDocument/2006/math" xmlns:v="urn:schemas-microsoft-com:vml" xmlns:wp14="http://schemas.microsoft.com/office/word/2010/wordprocessingDrawing" xmlns:wp="http://schemas.openxmlformats.org/drawingml/2006/wordprocessingDrawing" xmlns:w10="urn:schemas-microsoft-com:office:word" xmlns:w="http://schemas.openxmlformats.org/wordprocessingml/2006/main" xmlns:w14="http://schemas.microsoft.com/office/word/2010/wordml" xmlns:w15="http://schemas.microsoft.com/office/word/2012/wordml" xmlns:w16cex="http://schemas.microsoft.com/office/word/2018/wordml/cex" xmlns:w16cid="http://schemas.microsoft.com/office/word/2016/wordml/cid" xmlns:w16="http://schemas.microsoft.com/office/word/2018/wordml" xmlns:w16sdtdh="http://schemas.microsoft.com/office/word/2020/wordml/sdtdatahash" xmlns:w16se="http://schemas.microsoft.com/office/word/2015/wordml/symex" xmlns:wpg="http://schemas.microsoft.com/office/word/2010/wordprocessingGroup" xmlns:wpi="http://schemas.microsoft.com/office/word/2010/wordprocessingInk" xmlns:wne="http://schemas.microsoft.com/office/word/2006/wordml" xmlns:wps="http://schemas.microsoft.com/office/word/2010/wordprocessingShape" mc:Ignorable="w14 w15 w16se w16cid w16 w16cex w16sdtdh wp14">
+  <w:p>
+    <w:pPr>
+      <w:pStyle w:val="Footer"/>
+    </w:pPr>
+  </w:p>
+</w:ftr>
+</file>
+
+<file path=word/footer3.xml><?xml version="1.0" encoding="utf-8"?>
+<w:ftr xmlns:wpc="http://schemas.microsoft.com/office/word/2010/wordprocessingCanvas" xmlns:cx="http://schemas.microsoft.com/office/drawing/2014/chartex" xmlns:cx1="http://schemas.microsoft.com/office/drawing/2015/9/8/chartex" xmlns:cx2="http://schemas.microsoft.com/office/drawing/2015/10/21/chartex" xmlns:cx3="http://schemas.microsoft.com/office/drawing/2016/5/9/chartex" xmlns:cx4="http://schemas.microsoft.com/office/drawing/2016/5/10/chartex" xmlns:cx5="http://schemas.microsoft.com/office/drawing/2016/5/11/chartex" xmlns:cx6="http://schemas.microsoft.com/office/drawing/2016/5/12/chartex" xmlns:cx7="http://schemas.microsoft.com/office/drawing/2016/5/13/chartex" xmlns:cx8="http://schemas.microsoft.com/office/drawing/2016/5/14/chartex" xmlns:mc="http://schemas.openxmlformats.org/markup-compatibility/2006" xmlns:aink="http://schemas.microsoft.com/office/drawing/2016/ink" xmlns:am3d="http://schemas.microsoft.com/office/drawing/2017/model3d" xmlns:o="urn:schemas-microsoft-com:office:office" xmlns:oel="http://schemas.microsoft.com/office/2019/extlst" xmlns:r="http://schemas.openxmlformats.org/officeDocument/2006/relationships" xmlns:m="http://schemas.openxmlformats.org/officeDocument/2006/math" xmlns:v="urn:schemas-microsoft-com:vml" xmlns:wp14="http://schemas.microsoft.com/office/word/2010/wordprocessingDrawing" xmlns:wp="http://schemas.openxmlformats.org/drawingml/2006/wordprocessingDrawing" xmlns:w10="urn:schemas-microsoft-com:office:word" xmlns:w="http://schemas.openxmlformats.org/wordprocessingml/2006/main" xmlns:w14="http://schemas.microsoft.com/office/word/2010/wordml" xmlns:w15="http://schemas.microsoft.com/office/word/2012/wordml" xmlns:w16cex="http://schemas.microsoft.com/office/word/2018/wordml/cex" xmlns:w16cid="http://schemas.microsoft.com/office/word/2016/wordml/cid" xmlns:w16="http://schemas.microsoft.com/office/word/2018/wordml" xmlns:w16sdtdh="http://schemas.microsoft.com/office/word/2020/wordml/sdtdatahash" xmlns:w16se="http://schemas.microsoft.com/office/word/2015/wordml/symex" xmlns:wpg="http://schemas.microsoft.com/office/word/2010/wordprocessingGroup" xmlns:wpi="http://schemas.microsoft.com/office/word/2010/wordprocessingInk" xmlns:wne="http://schemas.microsoft.com/office/word/2006/wordml" xmlns:wps="http://schemas.microsoft.com/office/word/2010/wordprocessingShape" mc:Ignorable="w14 w15 w16se w16cid w16 w16cex w16sdtdh wp14">
+  <w:p>
+    <w:pPr>
+      <w:pStyle w:val="Footer"/>
+    </w:pPr>
+  </w:p>
+</w:ftr>
+</file>
+
+<file path=word/footnotes.xml><?xml version="1.0" encoding="utf-8"?>
+<w:footnotes xmlns:wpc="http://schemas.microsoft.com/office/word/2010/wordprocessingCanvas" xmlns:cx="http://schemas.microsoft.com/office/drawing/2014/chartex" xmlns:cx1="http://schemas.microsoft.com/office/drawing/2015/9/8/chartex" xmlns:cx2="http://schemas.microsoft.com/office/drawing/2015/10/21/chartex" xmlns:cx3="http://schemas.microsoft.com/office/drawing/2016/5/9/chartex" xmlns:cx4="http://schemas.microsoft.com/office/drawing/2016/5/10/chartex" xmlns:cx5="http://schemas.microsoft.com/office/drawing/2016/5/11/chartex" xmlns:cx6="http://schemas.microsoft.com/office/drawing/2016/5/12/chartex" xmlns:cx7="http://schemas.microsoft.com/office/drawing/2016/5/13/chartex" xmlns:cx8="http://schemas.microsoft.com/office/drawing/2016/5/14/chartex" xmlns:mc="http://schemas.openxmlformats.org/markup-compatibility/2006" xmlns:aink="http://schemas.microsoft.com/office/drawing/2016/ink" xmlns:am3d="http://schemas.microsoft.com/office/drawing/2017/model3d" xmlns:o="urn:schemas-microsoft-com:office:office" xmlns:oel="http://schemas.microsoft.com/office/2019/extlst" xmlns:r="http://schemas.openxmlformats.org/officeDocument/2006/relationships" xmlns:m="http://schemas.openxmlformats.org/officeDocument/2006/math" xmlns:v="urn:schemas-microsoft-com:vml" xmlns:wp14="http://schemas.microsoft.com/office/word/2010/wordprocessingDrawing" xmlns:wp="http://schemas.openxmlformats.org/drawingml/2006/wordprocessingDrawing" xmlns:w10="urn:schemas-microsoft-com:office:word" xmlns:w="http://schemas.openxmlformats.org/wordprocessingml/2006/main" xmlns:w14="http://schemas.microsoft.com/office/word/2010/wordml" xmlns:w15="http://schemas.microsoft.com/office/word/2012/wordml" xmlns:w16cex="http://schemas.microsoft.com/office/word/2018/wordml/cex" xmlns:w16cid="http://schemas.microsoft.com/office/word/2016/wordml/cid" xmlns:w16="http://schemas.microsoft.com/office/word/2018/wordml" xmlns:w16sdtdh="http://schemas.microsoft.com/office/word/2020/wordml/sdtdatahash" xmlns:w16se="http://schemas.microsoft.com/office/word/2015/wordml/symex" xmlns:wpg="http://schemas.microsoft.com/office/word/2010/wordprocessingGroup" xmlns:wpi="http://schemas.microsoft.com/office/word/2010/wordprocessingInk" xmlns:wne="http://schemas.microsoft.com/office/word/2006/wordml" xmlns:wps="http://schemas.microsoft.com/office/word/2010/wordprocessingShape" mc:Ignorable="w14 w15 w16se w16cid w16 w16cex w16sdtdh wp14">
+  <w:footnote w:type="separator" w:id="-1">
+    <w:p>
+      <w:pPr>
+        <w:spacing w:after="0" w:line="240" w:lineRule="auto"/>
+      </w:pPr>
+      <w:r>
+        <w:separator/>
+      </w:r>
+    </w:p>
+  </w:footnote>
+  <w:footnote w:type="continuationSeparator" w:id="0">
+    <w:p>
+      <w:pPr>
+        <w:spacing w:after="0" w:line="240" w:lineRule="auto"/>
+      </w:pPr>
+      <w:r>
+        <w:continuationSeparator/>
+      </w:r>
+    </w:p>
+  </w:footnote>
+</w:footnotes>
+</file>
+
+<file path=word/header1.xml><?xml version="1.0" encoding="utf-8"?>
+<w:hdr xmlns:wpc="http://schemas.microsoft.com/office/word/2010/wordprocessingCanvas" xmlns:cx="http://schemas.microsoft.com/office/drawing/2014/chartex" xmlns:cx1="http://schemas.microsoft.com/office/drawing/2015/9/8/chartex" xmlns:cx2="http://schemas.microsoft.com/office/drawing/2015/10/21/chartex" xmlns:cx3="http://schemas.microsoft.com/office/drawing/2016/5/9/chartex" xmlns:cx4="http://schemas.microsoft.com/office/drawing/2016/5/10/chartex" xmlns:cx5="http://schemas.microsoft.com/office/drawing/2016/5/11/chartex" xmlns:cx6="http://schemas.microsoft.com/office/drawing/2016/5/12/chartex" xmlns:cx7="http://schemas.microsoft.com/office/drawing/2016/5/13/chartex" xmlns:cx8="http://schemas.microsoft.com/office/drawing/2016/5/14/chartex" xmlns:mc="http://schemas.openxmlformats.org/markup-compatibility/2006" xmlns:aink="http://schemas.microsoft.com/office/drawing/2016/ink" xmlns:am3d="http://schemas.microsoft.com/office/drawing/2017/model3d" xmlns:o="urn:schemas-microsoft-com:office:office" xmlns:oel="http://schemas.microsoft.com/office/2019/extlst" xmlns:r="http://schemas.openxmlformats.org/officeDocument/2006/relationships" xmlns:m="http://schemas.openxmlformats.org/officeDocument/2006/math" xmlns:v="urn:schemas-microsoft-com:vml" xmlns:wp14="http://schemas.microsoft.com/office/word/2010/wordprocessingDrawing" xmlns:wp="http://schemas.openxmlformats.org/drawingml/2006/wordprocessingDrawing" xmlns:w10="urn:schemas-microsoft-com:office:word" xmlns:w="http://schemas.openxmlformats.org/wordprocessingml/2006/main" xmlns:w14="http://schemas.microsoft.com/office/word/2010/wordml" xmlns:w15="http://schemas.microsoft.com/office/word/2012/wordml" xmlns:w16cex="http://schemas.microsoft.com/office/word/2018/wordml/cex" xmlns:w16cid="http://schemas.microsoft.com/office/word/2016/wordml/cid" xmlns:w16="http://schemas.microsoft.com/office/word/2018/wordml" xmlns:w16sdtdh="http://schemas.microsoft.com/office/word/2020/wordml/sdtdatahash" xmlns:w16se="http://schemas.microsoft.com/office/word/2015/wordml/symex" xmlns:wpg="http://schemas.microsoft.com/office/word/2010/wordprocessingGroup" xmlns:wpi="http://schemas.microsoft.com/office/word/2010/wordprocessingInk" xmlns:wne="http://schemas.microsoft.com/office/word/2006/wordml" xmlns:wps="http://schemas.microsoft.com/office/word/2010/wordprocessingShape" mc:Ignorable="w14 w15 w16se w16cid w16 w16cex w16sdtdh wp14">
+  <w:p>
+    <w:pPr>
+      <w:pStyle w:val="Header"/>
+    </w:pPr>
+  </w:p>
+</w:hdr>
+</file>
+
+<file path=word/header2.xml><?xml version="1.0" encoding="utf-8"?>
+<w:hdr xmlns:wpc="http://schemas.microsoft.com/office/word/2010/wordprocessingCanvas" xmlns:cx="http://schemas.microsoft.com/office/drawing/2014/chartex" xmlns:cx1="http://schemas.microsoft.com/office/drawing/2015/9/8/chartex" xmlns:cx2="http://schemas.microsoft.com/office/drawing/2015/10/21/chartex" xmlns:cx3="http://schemas.microsoft.com/office/drawing/2016/5/9/chartex" xmlns:cx4="http://schemas.microsoft.com/office/drawing/2016/5/10/chartex" xmlns:cx5="http://schemas.microsoft.com/office/drawing/2016/5/11/chartex" xmlns:cx6="http://schemas.microsoft.com/office/drawing/2016/5/12/chartex" xmlns:cx7="http://schemas.microsoft.com/office/drawing/2016/5/13/chartex" xmlns:cx8="http://schemas.microsoft.com/office/drawing/2016/5/14/chartex" xmlns:mc="http://schemas.openxmlformats.org/markup-compatibility/2006" xmlns:aink="http://schemas.microsoft.com/office/drawing/2016/ink" xmlns:am3d="http://schemas.microsoft.com/office/drawing/2017/model3d" xmlns:o="urn:schemas-microsoft-com:office:office" xmlns:oel="http://schemas.microsoft.com/office/2019/extlst" xmlns:r="http://schemas.openxmlformats.org/officeDocument/2006/relationships" xmlns:m="http://schemas.openxmlformats.org/officeDocument/2006/math" xmlns:v="urn:schemas-microsoft-com:vml" xmlns:wp14="http://schemas.microsoft.com/office/word/2010/wordprocessingDrawing" xmlns:wp="http://schemas.openxmlformats.org/drawingml/2006/wordprocessingDrawing" xmlns:w10="urn:schemas-microsoft-com:office:word" xmlns:w="http://schemas.openxmlformats.org/wordprocessingml/2006/main" xmlns:w14="http://schemas.microsoft.com/office/word/2010/wordml" xmlns:w15="http://schemas.microsoft.com/office/word/2012/wordml" xmlns:w16cex="http://schemas.microsoft.com/office/word/2018/wordml/cex" xmlns:w16cid="http://schemas.microsoft.com/office/word/2016/wordml/cid" xmlns:w16="http://schemas.microsoft.com/office/word/2018/wordml" xmlns:w16sdtdh="http://schemas.microsoft.com/office/word/2020/wordml/sdtdatahash" xmlns:w16se="http://schemas.microsoft.com/office/word/2015/wordml/symex" xmlns:wpg="http://schemas.microsoft.com/office/word/2010/wordprocessingGroup" xmlns:wpi="http://schemas.microsoft.com/office/word/2010/wordprocessingInk" xmlns:wne="http://schemas.microsoft.com/office/word/2006/wordml" xmlns:wps="http://schemas.microsoft.com/office/word/2010/wordprocessingShape" mc:Ignorable="w14 w15 w16se w16cid w16 w16cex w16sdtdh wp14">
+  <w:sdt>
+    <w:sdtPr>
+      <w:id w:val="1011644333"/>
+      <w:docPartObj>
+        <w:docPartGallery w:val="Watermarks"/>
+        <w:docPartUnique/>
+      </w:docPartObj>
+    </w:sdtPr>
+    <w:sdtContent>
+      <w:p>
+        <w:pPr>
+          <w:pStyle w:val="Header"/>
+        </w:pPr>
+        <w:r>
+          <w:pict w14:anchorId="1E37AD16">
+            <v:shapetype id="_x0000_t136" coordsize="21600,21600" o:spt="136" adj="10800" path="m@7,l@8,m@5,21600l@6,21600e">
+              <v:formulas>
+                <v:f eqn="sum #0 0 10800"/>
+                <v:f eqn="prod #0 2 1"/>
+                <v:f eqn="sum 21600 0 @1"/>
+                <v:f eqn="sum 0 0 @2"/>
+                <v:f eqn="sum 21600 0 @3"/>
+                <v:f eqn="if @0 @3 0"/>
+                <v:f eqn="if @0 21600 @1"/>
+                <v:f eqn="if @0 0 @2"/>
+                <v:f eqn="if @0 @4 21600"/>
+                <v:f eqn="mid @5 @6"/>
+                <v:f eqn="mid @8 @5"/>
+                <v:f eqn="mid @7 @8"/>
+                <v:f eqn="mid @6 @7"/>
+                <v:f eqn="sum @6 0 @5"/>
+              </v:formulas>
+              <v:path textpathok="t" o:connecttype="custom" o:connectlocs="@9,0;@10,10800;@11,21600;@12,10800" o:connectangles="270,180,90,0"/>
+              <v:textpath on="t" fitshape="t"/>
+              <v:handles>
+                <v:h position="#0,bottomRight" xrange="6629,14971"/>
+              </v:handles>
+              <o:lock v:ext="edit" text="t" shapetype="t"/>
+            </v:shapetype>
+            <v:shape id="PowerPlusWaterMarkObject3297205" o:spid="_x0000_s1025" type="#_x0000_t136" style="position:absolute;margin-left:0;margin-top:0;width:639pt;height:40.8pt;rotation:315;z-index:-251657216;mso-position-horizontal:center;mso-position-horizontal-relative:margin;mso-position-vertical:center;mso-position-vertical-relative:margin" o:allowincell="f" fillcolor="#666" stroked="f">
+              <v:textpath style="font-family:&quot;Times New Roman&quot;" string="#REVOLUSIWANGSANUSANTARA2026"/>
+              <w10:wrap anchorx="margin" anchory="margin"/>
+            </v:shape>
+          </w:pict>
+        </w:r>
+      </w:p>
+    </w:sdtContent>
+  </w:sdt>
+</w:hdr>
+</file>
+
+<file path=word/header3.xml><?xml version="1.0" encoding="utf-8"?>
+<w:hdr xmlns:wpc="http://schemas.microsoft.com/office/word/2010/wordprocessingCanvas" xmlns:cx="http://schemas.microsoft.com/office/drawing/2014/chartex" xmlns:cx1="http://schemas.microsoft.com/office/drawing/2015/9/8/chartex" xmlns:cx2="http://schemas.microsoft.com/office/drawing/2015/10/21/chartex" xmlns:cx3="http://schemas.microsoft.com/office/drawing/2016/5/9/chartex" xmlns:cx4="http://schemas.microsoft.com/office/drawing/2016/5/10/chartex" xmlns:cx5="http://schemas.microsoft.com/office/drawing/2016/5/11/chartex" xmlns:cx6="http://schemas.microsoft.com/office/drawing/2016/5/12/chartex" xmlns:cx7="http://schemas.microsoft.com/office/drawing/2016/5/13/chartex" xmlns:cx8="http://schemas.microsoft.com/office/drawing/2016/5/14/chartex" xmlns:mc="http://schemas.openxmlformats.org/markup-compatibility/2006" xmlns:aink="http://schemas.microsoft.com/office/drawing/2016/ink" xmlns:am3d="http://schemas.microsoft.com/office/drawing/2017/model3d" xmlns:o="urn:schemas-microsoft-com:office:office" xmlns:oel="http://schemas.microsoft.com/office/2019/extlst" xmlns:r="http://schemas.openxmlformats.org/officeDocument/2006/relationships" xmlns:m="http://schemas.openxmlformats.org/officeDocument/2006/math" xmlns:v="urn:schemas-microsoft-com:vml" xmlns:wp14="http://schemas.microsoft.com/office/word/2010/wordprocessingDrawing" xmlns:wp="http://schemas.openxmlformats.org/drawingml/2006/wordprocessingDrawing" xmlns:w10="urn:schemas-microsoft-com:office:word" xmlns:w="http://schemas.openxmlformats.org/wordprocessingml/2006/main" xmlns:w14="http://schemas.microsoft.com/office/word/2010/wordml" xmlns:w15="http://schemas.microsoft.com/office/word/2012/wordml" xmlns:w16cex="http://schemas.microsoft.com/office/word/2018/wordml/cex" xmlns:w16cid="http://schemas.microsoft.com/office/word/2016/wordml/cid" xmlns:w16="http://schemas.microsoft.com/office/word/2018/wordml" xmlns:w16sdtdh="http://schemas.microsoft.com/office/word/2020/wordml/sdtdatahash" xmlns:w16se="http://schemas.microsoft.com/office/word/2015/wordml/symex" xmlns:wpg="http://schemas.microsoft.com/office/word/2010/wordprocessingGroup" xmlns:wpi="http://schemas.microsoft.com/office/word/2010/wordprocessingInk" xmlns:wne="http://schemas.microsoft.com/office/word/2006/wordml" xmlns:wps="http://schemas.microsoft.com/office/word/2010/wordprocessingShape" mc:Ignorable="w14 w15 w16se w16cid w16 w16cex w16sdtdh wp14">
+  <w:p>
+    <w:pPr>
+      <w:pStyle w:val="Header"/>
+    </w:pPr>
+  </w:p>
+</w:hdr>
 </file>
 
 <file path=word/styles.xml><?xml version="1.0" encoding="utf-8"?>
@@ -1474,6 +2033,66 @@
       <w:spacing w:val="5"/>
     </w:rPr>
   </w:style>
+  <w:style w:type="paragraph" w:styleId="Header">
+    <w:name w:val="header"/>
+    <w:basedOn w:val="Normal"/>
+    <w:link w:val="HeaderKAR"/>
+    <w:uiPriority w:val="99"/>
+    <w:unhideWhenUsed/>
+    <w:rsid w:val="000A19F7"/>
+    <w:pPr>
+      <w:tabs>
+        <w:tab w:val="center" w:pos="4513"/>
+        <w:tab w:val="right" w:pos="9026"/>
+      </w:tabs>
+      <w:spacing w:after="0" w:line="240" w:lineRule="auto"/>
+    </w:pPr>
+  </w:style>
+  <w:style w:type="character" w:customStyle="1" w:styleId="HeaderKAR">
+    <w:name w:val="Header KAR"/>
+    <w:basedOn w:val="FontParagrafDefault"/>
+    <w:link w:val="Header"/>
+    <w:uiPriority w:val="99"/>
+    <w:rsid w:val="000A19F7"/>
+    <w:rPr>
+      <w:rFonts w:eastAsiaTheme="minorHAnsi"/>
+      <w:kern w:val="0"/>
+      <w:sz w:val="22"/>
+      <w:szCs w:val="22"/>
+      <w:lang w:val="en-US" w:eastAsia="en-US"/>
+      <w14:ligatures w14:val="none"/>
+    </w:rPr>
+  </w:style>
+  <w:style w:type="paragraph" w:styleId="Footer">
+    <w:name w:val="footer"/>
+    <w:basedOn w:val="Normal"/>
+    <w:link w:val="FooterKAR"/>
+    <w:uiPriority w:val="99"/>
+    <w:unhideWhenUsed/>
+    <w:rsid w:val="000A19F7"/>
+    <w:pPr>
+      <w:tabs>
+        <w:tab w:val="center" w:pos="4513"/>
+        <w:tab w:val="right" w:pos="9026"/>
+      </w:tabs>
+      <w:spacing w:after="0" w:line="240" w:lineRule="auto"/>
+    </w:pPr>
+  </w:style>
+  <w:style w:type="character" w:customStyle="1" w:styleId="FooterKAR">
+    <w:name w:val="Footer KAR"/>
+    <w:basedOn w:val="FontParagrafDefault"/>
+    <w:link w:val="Footer"/>
+    <w:uiPriority w:val="99"/>
+    <w:rsid w:val="000A19F7"/>
+    <w:rPr>
+      <w:rFonts w:eastAsiaTheme="minorHAnsi"/>
+      <w:kern w:val="0"/>
+      <w:sz w:val="22"/>
+      <w:szCs w:val="22"/>
+      <w:lang w:val="en-US" w:eastAsia="en-US"/>
+      <w14:ligatures w14:val="none"/>
+    </w:rPr>
+  </w:style>
 </w:styles>
 </file>
 

</xml_diff>